<commit_message>
Update Báo Cáo BTL 175A071288_175A071124.docx
</commit_message>
<xml_diff>
--- a/ProjectWeb/Báo Cáo BTL 175A071288_175A071124.docx
+++ b/ProjectWeb/Báo Cáo BTL 175A071288_175A071124.docx
@@ -762,21 +762,7 @@
           <w:tcPr>
             <w:tcW w:w="4815" w:type="dxa"/>
           </w:tcPr>
-          <w:p>
-            <w:proofErr w:type="spellStart"/>
-            <w:r>
-              <w:t>Bỏ</w:t>
-            </w:r>
-            <w:proofErr w:type="spellEnd"/>
-            <w:r>
-              <w:t xml:space="preserve"> </w:t>
-            </w:r>
-            <w:proofErr w:type="spellStart"/>
-            <w:r>
-              <w:t>thi</w:t>
-            </w:r>
-            <w:proofErr w:type="spellEnd"/>
-          </w:p>
+          <w:p/>
         </w:tc>
       </w:tr>
       <w:tr>
@@ -1532,45 +1518,6 @@
         <w:t>diện</w:t>
       </w:r>
       <w:proofErr w:type="spellEnd"/>
-      <w:r>
-        <w:rPr>
-          <w:b/>
-          <w:bCs/>
-        </w:rPr>
-        <w:t xml:space="preserve"> (</w:t>
-      </w:r>
-      <w:proofErr w:type="spellStart"/>
-      <w:r>
-        <w:rPr>
-          <w:b/>
-          <w:bCs/>
-        </w:rPr>
-        <w:t>Điểm</w:t>
-      </w:r>
-      <w:proofErr w:type="spellEnd"/>
-      <w:r>
-        <w:rPr>
-          <w:b/>
-          <w:bCs/>
-        </w:rPr>
-        <w:t xml:space="preserve"> </w:t>
-      </w:r>
-      <w:proofErr w:type="spellStart"/>
-      <w:r>
-        <w:rPr>
-          <w:b/>
-          <w:bCs/>
-        </w:rPr>
-        <w:t>cộng</w:t>
-      </w:r>
-      <w:proofErr w:type="spellEnd"/>
-      <w:r>
-        <w:rPr>
-          <w:b/>
-          <w:bCs/>
-        </w:rPr>
-        <w:t>)</w:t>
-      </w:r>
     </w:p>
     <w:p>
       <w:pPr>

</xml_diff>